<commit_message>
Update THONG BAO BIEN DONG GOI XA_BPKT.xls
</commit_message>
<xml_diff>
--- a/SODO/Khe Sanh/THONG BAO BD XA_6007.docx
+++ b/SODO/Khe Sanh/THONG BAO BD XA_6007.docx
@@ -230,26 +230,8 @@
               </w:rPr>
               <w:t xml:space="preserve">a </w:t>
             </w:r>
-            <w:r>
-              <w:rPr>
-                <w:rFonts w:ascii="Times New Roman" w:hAnsi="Times New Roman" w:cs="Times New Roman"/>
-                <w:i/>
-                <w:sz w:val="24"/>
-                <w:szCs w:val="24"/>
-                <w:lang w:val="nl-NL"/>
-              </w:rPr>
-              <w:t>ông</w:t>
-            </w:r>
-            <w:r>
-              <w:rPr>
-                <w:rFonts w:ascii="Times New Roman" w:hAnsi="Times New Roman" w:cs="Times New Roman"/>
-                <w:i/>
-                <w:sz w:val="24"/>
-                <w:szCs w:val="24"/>
-                <w:lang w:val="nl-NL"/>
-              </w:rPr>
-              <w:br/>
-            </w:r>
+            <w:bookmarkStart w:id="0" w:name="_GoBack"/>
+            <w:bookmarkEnd w:id="0"/>
             <w:r>
               <w:rPr>
                 <w:rFonts w:ascii="Times New Roman" w:hAnsi="Times New Roman" w:cs="Times New Roman"/>
@@ -538,18 +520,6 @@
     <w:p>
       <w:pPr>
         <w:spacing w:after="0" w:line="360" w:lineRule="auto"/>
-        <w:rPr>
-          <w:rFonts w:ascii="Times New Roman" w:eastAsia="Times New Roman" w:hAnsi="Times New Roman" w:cs="Times New Roman"/>
-          <w:b/>
-          <w:bCs/>
-          <w:sz w:val="28"/>
-          <w:szCs w:val="28"/>
-        </w:rPr>
-      </w:pPr>
-    </w:p>
-    <w:p>
-      <w:pPr>
-        <w:spacing w:after="0" w:line="360" w:lineRule="auto"/>
         <w:jc w:val="center"/>
         <w:rPr>
           <w:rFonts w:ascii="Times New Roman" w:hAnsi="Times New Roman" w:cs="Times New Roman"/>
@@ -568,50 +538,24 @@
       <w:r>
         <w:rPr>
           <w:rFonts w:ascii="Times New Roman" w:hAnsi="Times New Roman" w:cs="Times New Roman"/>
-          <w:b/>
-          <w:sz w:val="26"/>
-          <w:szCs w:val="26"/>
-          <w:highlight w:val="yellow"/>
+          <w:sz w:val="26"/>
+          <w:szCs w:val="26"/>
         </w:rPr>
         <w:t xml:space="preserve">UBND </w:t>
       </w:r>
       <w:r>
         <w:rPr>
           <w:rFonts w:ascii="Times New Roman" w:hAnsi="Times New Roman" w:cs="Times New Roman"/>
-          <w:b/>
-          <w:sz w:val="26"/>
-          <w:szCs w:val="26"/>
-          <w:highlight w:val="yellow"/>
-        </w:rPr>
-        <w:t>th</w:t>
-      </w:r>
-      <w:r>
-        <w:rPr>
-          <w:rFonts w:ascii="Times New Roman" w:hAnsi="Times New Roman" w:cs="Times New Roman"/>
-          <w:b/>
-          <w:sz w:val="26"/>
-          <w:szCs w:val="26"/>
-        </w:rPr>
-        <w:t>ị</w:t>
-      </w:r>
-      <w:r>
-        <w:rPr>
-          <w:rFonts w:ascii="Times New Roman" w:hAnsi="Times New Roman" w:cs="Times New Roman"/>
-          <w:b/>
-          <w:sz w:val="26"/>
-          <w:szCs w:val="26"/>
-        </w:rPr>
-        <w:t xml:space="preserve"> trấn Khe Sanh</w:t>
-      </w:r>
-      <w:bookmarkStart w:id="0" w:name="_GoBack"/>
-      <w:bookmarkEnd w:id="0"/>
-      <w:r>
-        <w:rPr>
-          <w:rFonts w:ascii="Times New Roman" w:hAnsi="Times New Roman" w:cs="Times New Roman"/>
-          <w:b/>
-          <w:sz w:val="26"/>
-          <w:szCs w:val="26"/>
-          <w:highlight w:val="yellow"/>
+          <w:sz w:val="26"/>
+          <w:szCs w:val="26"/>
+        </w:rPr>
+        <w:t>thị trấn Khe Sanh</w:t>
+      </w:r>
+      <w:r>
+        <w:rPr>
+          <w:rFonts w:ascii="Times New Roman" w:hAnsi="Times New Roman" w:cs="Times New Roman"/>
+          <w:sz w:val="26"/>
+          <w:szCs w:val="26"/>
         </w:rPr>
         <w:t>, huyện Hướng Hóa</w:t>
       </w:r>
@@ -4385,7 +4329,6 @@
           <w:sz w:val="26"/>
           <w:szCs w:val="26"/>
         </w:rPr>
-        <w:lastRenderedPageBreak/>
         <w:tab/>
       </w:r>
       <w:r>

</xml_diff>